<commit_message>
added revs_count and total to books
</commit_message>
<xml_diff>
--- a/00_use/Requirements.docx
+++ b/00_use/Requirements.docx
@@ -4539,12 +4539,10 @@
           <w:color w:val="24292E"/>
           <w:sz w:val="20"/>
           <w:szCs w:val="20"/>
-          <w:highlight w:val="yellow"/>
-          <w:lang w:val="en-US" w:eastAsia="bg-BG"/>
-        </w:rPr>
-      </w:pPr>
-      <w:bookmarkStart w:id="0" w:name="_GoBack"/>
-      <w:bookmarkEnd w:id="0"/>
+          <w:highlight w:val="lightGray"/>
+          <w:lang w:val="en-US" w:eastAsia="bg-BG"/>
+        </w:rPr>
+      </w:pPr>
       <w:r>
         <w:rPr>
           <w:rFonts w:ascii="Segoe UI" w:eastAsia="Times New Roman" w:hAnsi="Segoe UI" w:cs="Segoe UI"/>
@@ -4553,7 +4551,7 @@
           <w:color w:val="24292E"/>
           <w:sz w:val="20"/>
           <w:szCs w:val="20"/>
-          <w:highlight w:val="yellow"/>
+          <w:highlight w:val="lightGray"/>
           <w:lang w:val="en-US" w:eastAsia="bg-BG"/>
         </w:rPr>
         <w:t>API Access</w:t>
@@ -4564,29 +4562,18 @@
           <w:color w:val="24292E"/>
           <w:sz w:val="20"/>
           <w:szCs w:val="20"/>
-          <w:highlight w:val="yellow"/>
-          <w:lang w:val="en-US" w:eastAsia="bg-BG"/>
-        </w:rPr>
-        <w:t xml:space="preserve">: If users make a </w:t>
-      </w:r>
-      <w:r>
-        <w:rPr>
-          <w:rFonts w:ascii="Segoe UI" w:eastAsia="Times New Roman" w:hAnsi="Segoe UI" w:cs="Segoe UI"/>
-          <w:color w:val="24292E"/>
-          <w:sz w:val="20"/>
-          <w:szCs w:val="20"/>
-          <w:highlight w:val="magenta"/>
-          <w:lang w:val="en-US" w:eastAsia="bg-BG"/>
-        </w:rPr>
-        <w:t>GET request to your website’s </w:t>
-      </w:r>
-      <w:r>
-        <w:rPr>
-          <w:rFonts w:ascii="Consolas" w:eastAsia="Times New Roman" w:hAnsi="Consolas" w:cs="Courier New"/>
-          <w:color w:val="24292E"/>
-          <w:sz w:val="20"/>
-          <w:szCs w:val="20"/>
-          <w:highlight w:val="magenta"/>
+          <w:highlight w:val="lightGray"/>
+          <w:lang w:val="en-US" w:eastAsia="bg-BG"/>
+        </w:rPr>
+        <w:t>: If users make a GET request to your website’s </w:t>
+      </w:r>
+      <w:r>
+        <w:rPr>
+          <w:rFonts w:ascii="Consolas" w:eastAsia="Times New Roman" w:hAnsi="Consolas" w:cs="Courier New"/>
+          <w:color w:val="24292E"/>
+          <w:sz w:val="20"/>
+          <w:szCs w:val="20"/>
+          <w:highlight w:val="lightGray"/>
           <w:lang w:val="en-US" w:eastAsia="bg-BG"/>
         </w:rPr>
         <w:t>/</w:t>
@@ -4598,7 +4585,7 @@
           <w:color w:val="24292E"/>
           <w:sz w:val="20"/>
           <w:szCs w:val="20"/>
-          <w:highlight w:val="magenta"/>
+          <w:highlight w:val="lightGray"/>
           <w:lang w:val="en-US" w:eastAsia="bg-BG"/>
         </w:rPr>
         <w:t>api</w:t>
@@ -4610,7 +4597,7 @@
           <w:color w:val="24292E"/>
           <w:sz w:val="20"/>
           <w:szCs w:val="20"/>
-          <w:highlight w:val="magenta"/>
+          <w:highlight w:val="lightGray"/>
           <w:lang w:val="en-US" w:eastAsia="bg-BG"/>
         </w:rPr>
         <w:t>/&lt;</w:t>
@@ -4622,7 +4609,7 @@
           <w:color w:val="24292E"/>
           <w:sz w:val="20"/>
           <w:szCs w:val="20"/>
-          <w:highlight w:val="magenta"/>
+          <w:highlight w:val="lightGray"/>
           <w:lang w:val="en-US" w:eastAsia="bg-BG"/>
         </w:rPr>
         <w:t>isbn</w:t>
@@ -4634,7 +4621,7 @@
           <w:color w:val="24292E"/>
           <w:sz w:val="20"/>
           <w:szCs w:val="20"/>
-          <w:highlight w:val="magenta"/>
+          <w:highlight w:val="lightGray"/>
           <w:lang w:val="en-US" w:eastAsia="bg-BG"/>
         </w:rPr>
         <w:t>&gt;</w:t>
@@ -4645,29 +4632,18 @@
           <w:color w:val="24292E"/>
           <w:sz w:val="20"/>
           <w:szCs w:val="20"/>
-          <w:highlight w:val="magenta"/>
-          <w:lang w:val="en-US" w:eastAsia="bg-BG"/>
-        </w:rPr>
-        <w:t> </w:t>
-      </w:r>
-      <w:r>
-        <w:rPr>
-          <w:rFonts w:ascii="Segoe UI" w:eastAsia="Times New Roman" w:hAnsi="Segoe UI" w:cs="Segoe UI"/>
-          <w:color w:val="24292E"/>
-          <w:sz w:val="20"/>
-          <w:szCs w:val="20"/>
-          <w:highlight w:val="yellow"/>
-          <w:lang w:val="en-US" w:eastAsia="bg-BG"/>
-        </w:rPr>
-        <w:t>route, where </w:t>
-      </w:r>
-      <w:r>
-        <w:rPr>
-          <w:rFonts w:ascii="Consolas" w:eastAsia="Times New Roman" w:hAnsi="Consolas" w:cs="Courier New"/>
-          <w:color w:val="24292E"/>
-          <w:sz w:val="20"/>
-          <w:szCs w:val="20"/>
-          <w:highlight w:val="yellow"/>
+          <w:highlight w:val="lightGray"/>
+          <w:lang w:val="en-US" w:eastAsia="bg-BG"/>
+        </w:rPr>
+        <w:t> route, where </w:t>
+      </w:r>
+      <w:r>
+        <w:rPr>
+          <w:rFonts w:ascii="Consolas" w:eastAsia="Times New Roman" w:hAnsi="Consolas" w:cs="Courier New"/>
+          <w:color w:val="24292E"/>
+          <w:sz w:val="20"/>
+          <w:szCs w:val="20"/>
+          <w:highlight w:val="lightGray"/>
           <w:lang w:val="en-US" w:eastAsia="bg-BG"/>
         </w:rPr>
         <w:t>&lt;</w:t>
@@ -4679,7 +4655,7 @@
           <w:color w:val="24292E"/>
           <w:sz w:val="20"/>
           <w:szCs w:val="20"/>
-          <w:highlight w:val="yellow"/>
+          <w:highlight w:val="lightGray"/>
           <w:lang w:val="en-US" w:eastAsia="bg-BG"/>
         </w:rPr>
         <w:t>isbn</w:t>
@@ -4691,7 +4667,7 @@
           <w:color w:val="24292E"/>
           <w:sz w:val="20"/>
           <w:szCs w:val="20"/>
-          <w:highlight w:val="yellow"/>
+          <w:highlight w:val="lightGray"/>
           <w:lang w:val="en-US" w:eastAsia="bg-BG"/>
         </w:rPr>
         <w:t>&gt;</w:t>
@@ -4702,7 +4678,7 @@
           <w:color w:val="24292E"/>
           <w:sz w:val="20"/>
           <w:szCs w:val="20"/>
-          <w:highlight w:val="yellow"/>
+          <w:highlight w:val="lightGray"/>
           <w:lang w:val="en-US" w:eastAsia="bg-BG"/>
         </w:rPr>
         <w:t> is an ISBN number, your website should return a JSON response containing the book’s title, author, publication date, ISBN number, review count, and average score. The resulting JSON should follow the format:</w:t>
@@ -4735,16 +4711,18 @@
           <w:color w:val="24292E"/>
           <w:sz w:val="20"/>
           <w:szCs w:val="20"/>
-          <w:bdr w:val="none" w:sz="0" w:space="0" w:color="auto" w:frame="1"/>
-          <w:lang w:val="en-US" w:eastAsia="bg-BG"/>
-        </w:rPr>
-      </w:pPr>
-      <w:r>
-        <w:rPr>
-          <w:rFonts w:ascii="Consolas" w:eastAsia="Times New Roman" w:hAnsi="Consolas" w:cs="Courier New"/>
-          <w:color w:val="24292E"/>
-          <w:sz w:val="20"/>
-          <w:szCs w:val="20"/>
+          <w:highlight w:val="lightGray"/>
+          <w:bdr w:val="none" w:sz="0" w:space="0" w:color="auto" w:frame="1"/>
+          <w:lang w:val="en-US" w:eastAsia="bg-BG"/>
+        </w:rPr>
+      </w:pPr>
+      <w:r>
+        <w:rPr>
+          <w:rFonts w:ascii="Consolas" w:eastAsia="Times New Roman" w:hAnsi="Consolas" w:cs="Courier New"/>
+          <w:color w:val="24292E"/>
+          <w:sz w:val="20"/>
+          <w:szCs w:val="20"/>
+          <w:highlight w:val="lightGray"/>
           <w:bdr w:val="none" w:sz="0" w:space="0" w:color="auto" w:frame="1"/>
           <w:lang w:val="en-US" w:eastAsia="bg-BG"/>
         </w:rPr>
@@ -4778,16 +4756,18 @@
           <w:color w:val="24292E"/>
           <w:sz w:val="20"/>
           <w:szCs w:val="20"/>
-          <w:bdr w:val="none" w:sz="0" w:space="0" w:color="auto" w:frame="1"/>
-          <w:lang w:val="en-US" w:eastAsia="bg-BG"/>
-        </w:rPr>
-      </w:pPr>
-      <w:r>
-        <w:rPr>
-          <w:rFonts w:ascii="Consolas" w:eastAsia="Times New Roman" w:hAnsi="Consolas" w:cs="Courier New"/>
-          <w:color w:val="24292E"/>
-          <w:sz w:val="20"/>
-          <w:szCs w:val="20"/>
+          <w:highlight w:val="lightGray"/>
+          <w:bdr w:val="none" w:sz="0" w:space="0" w:color="auto" w:frame="1"/>
+          <w:lang w:val="en-US" w:eastAsia="bg-BG"/>
+        </w:rPr>
+      </w:pPr>
+      <w:r>
+        <w:rPr>
+          <w:rFonts w:ascii="Consolas" w:eastAsia="Times New Roman" w:hAnsi="Consolas" w:cs="Courier New"/>
+          <w:color w:val="24292E"/>
+          <w:sz w:val="20"/>
+          <w:szCs w:val="20"/>
+          <w:highlight w:val="lightGray"/>
           <w:bdr w:val="none" w:sz="0" w:space="0" w:color="auto" w:frame="1"/>
           <w:lang w:val="en-US" w:eastAsia="bg-BG"/>
         </w:rPr>
@@ -4799,6 +4779,7 @@
           <w:color w:val="D01040"/>
           <w:sz w:val="20"/>
           <w:szCs w:val="20"/>
+          <w:highlight w:val="lightGray"/>
           <w:bdr w:val="none" w:sz="0" w:space="0" w:color="auto" w:frame="1"/>
           <w:lang w:val="en-US" w:eastAsia="bg-BG"/>
         </w:rPr>
@@ -4811,6 +4792,7 @@
           <w:color w:val="D01040"/>
           <w:sz w:val="20"/>
           <w:szCs w:val="20"/>
+          <w:highlight w:val="lightGray"/>
           <w:bdr w:val="none" w:sz="0" w:space="0" w:color="auto" w:frame="1"/>
           <w:lang w:val="en-US" w:eastAsia="bg-BG"/>
         </w:rPr>
@@ -4823,6 +4805,7 @@
           <w:color w:val="D01040"/>
           <w:sz w:val="20"/>
           <w:szCs w:val="20"/>
+          <w:highlight w:val="lightGray"/>
           <w:bdr w:val="none" w:sz="0" w:space="0" w:color="auto" w:frame="1"/>
           <w:lang w:val="en-US" w:eastAsia="bg-BG"/>
         </w:rPr>
@@ -4834,6 +4817,7 @@
           <w:color w:val="24292E"/>
           <w:sz w:val="20"/>
           <w:szCs w:val="20"/>
+          <w:highlight w:val="lightGray"/>
           <w:bdr w:val="none" w:sz="0" w:space="0" w:color="auto" w:frame="1"/>
           <w:lang w:val="en-US" w:eastAsia="bg-BG"/>
         </w:rPr>
@@ -4845,6 +4829,7 @@
           <w:color w:val="D01040"/>
           <w:sz w:val="20"/>
           <w:szCs w:val="20"/>
+          <w:highlight w:val="lightGray"/>
           <w:bdr w:val="none" w:sz="0" w:space="0" w:color="auto" w:frame="1"/>
           <w:lang w:val="en-US" w:eastAsia="bg-BG"/>
         </w:rPr>
@@ -4856,6 +4841,7 @@
           <w:color w:val="24292E"/>
           <w:sz w:val="20"/>
           <w:szCs w:val="20"/>
+          <w:highlight w:val="lightGray"/>
           <w:bdr w:val="none" w:sz="0" w:space="0" w:color="auto" w:frame="1"/>
           <w:lang w:val="en-US" w:eastAsia="bg-BG"/>
         </w:rPr>
@@ -4889,16 +4875,18 @@
           <w:color w:val="24292E"/>
           <w:sz w:val="20"/>
           <w:szCs w:val="20"/>
-          <w:bdr w:val="none" w:sz="0" w:space="0" w:color="auto" w:frame="1"/>
-          <w:lang w:val="en-US" w:eastAsia="bg-BG"/>
-        </w:rPr>
-      </w:pPr>
-      <w:r>
-        <w:rPr>
-          <w:rFonts w:ascii="Consolas" w:eastAsia="Times New Roman" w:hAnsi="Consolas" w:cs="Courier New"/>
-          <w:color w:val="24292E"/>
-          <w:sz w:val="20"/>
-          <w:szCs w:val="20"/>
+          <w:highlight w:val="lightGray"/>
+          <w:bdr w:val="none" w:sz="0" w:space="0" w:color="auto" w:frame="1"/>
+          <w:lang w:val="en-US" w:eastAsia="bg-BG"/>
+        </w:rPr>
+      </w:pPr>
+      <w:r>
+        <w:rPr>
+          <w:rFonts w:ascii="Consolas" w:eastAsia="Times New Roman" w:hAnsi="Consolas" w:cs="Courier New"/>
+          <w:color w:val="24292E"/>
+          <w:sz w:val="20"/>
+          <w:szCs w:val="20"/>
+          <w:highlight w:val="lightGray"/>
           <w:bdr w:val="none" w:sz="0" w:space="0" w:color="auto" w:frame="1"/>
           <w:lang w:val="en-US" w:eastAsia="bg-BG"/>
         </w:rPr>
@@ -4910,6 +4898,7 @@
           <w:color w:val="D01040"/>
           <w:sz w:val="20"/>
           <w:szCs w:val="20"/>
+          <w:highlight w:val="lightGray"/>
           <w:bdr w:val="none" w:sz="0" w:space="0" w:color="auto" w:frame="1"/>
           <w:lang w:val="en-US" w:eastAsia="bg-BG"/>
         </w:rPr>
@@ -4922,6 +4911,7 @@
           <w:color w:val="D01040"/>
           <w:sz w:val="20"/>
           <w:szCs w:val="20"/>
+          <w:highlight w:val="lightGray"/>
           <w:bdr w:val="none" w:sz="0" w:space="0" w:color="auto" w:frame="1"/>
           <w:lang w:val="en-US" w:eastAsia="bg-BG"/>
         </w:rPr>
@@ -4934,6 +4924,7 @@
           <w:color w:val="D01040"/>
           <w:sz w:val="20"/>
           <w:szCs w:val="20"/>
+          <w:highlight w:val="lightGray"/>
           <w:bdr w:val="none" w:sz="0" w:space="0" w:color="auto" w:frame="1"/>
           <w:lang w:val="en-US" w:eastAsia="bg-BG"/>
         </w:rPr>
@@ -4945,6 +4936,7 @@
           <w:color w:val="24292E"/>
           <w:sz w:val="20"/>
           <w:szCs w:val="20"/>
+          <w:highlight w:val="lightGray"/>
           <w:bdr w:val="none" w:sz="0" w:space="0" w:color="auto" w:frame="1"/>
           <w:lang w:val="en-US" w:eastAsia="bg-BG"/>
         </w:rPr>
@@ -4956,6 +4948,7 @@
           <w:color w:val="D01040"/>
           <w:sz w:val="20"/>
           <w:szCs w:val="20"/>
+          <w:highlight w:val="lightGray"/>
           <w:bdr w:val="none" w:sz="0" w:space="0" w:color="auto" w:frame="1"/>
           <w:lang w:val="en-US" w:eastAsia="bg-BG"/>
         </w:rPr>
@@ -4967,6 +4960,7 @@
           <w:color w:val="24292E"/>
           <w:sz w:val="20"/>
           <w:szCs w:val="20"/>
+          <w:highlight w:val="lightGray"/>
           <w:bdr w:val="none" w:sz="0" w:space="0" w:color="auto" w:frame="1"/>
           <w:lang w:val="en-US" w:eastAsia="bg-BG"/>
         </w:rPr>
@@ -5000,16 +4994,18 @@
           <w:color w:val="24292E"/>
           <w:sz w:val="20"/>
           <w:szCs w:val="20"/>
-          <w:bdr w:val="none" w:sz="0" w:space="0" w:color="auto" w:frame="1"/>
-          <w:lang w:val="en-US" w:eastAsia="bg-BG"/>
-        </w:rPr>
-      </w:pPr>
-      <w:r>
-        <w:rPr>
-          <w:rFonts w:ascii="Consolas" w:eastAsia="Times New Roman" w:hAnsi="Consolas" w:cs="Courier New"/>
-          <w:color w:val="24292E"/>
-          <w:sz w:val="20"/>
-          <w:szCs w:val="20"/>
+          <w:highlight w:val="lightGray"/>
+          <w:bdr w:val="none" w:sz="0" w:space="0" w:color="auto" w:frame="1"/>
+          <w:lang w:val="en-US" w:eastAsia="bg-BG"/>
+        </w:rPr>
+      </w:pPr>
+      <w:r>
+        <w:rPr>
+          <w:rFonts w:ascii="Consolas" w:eastAsia="Times New Roman" w:hAnsi="Consolas" w:cs="Courier New"/>
+          <w:color w:val="24292E"/>
+          <w:sz w:val="20"/>
+          <w:szCs w:val="20"/>
+          <w:highlight w:val="lightGray"/>
           <w:bdr w:val="none" w:sz="0" w:space="0" w:color="auto" w:frame="1"/>
           <w:lang w:val="en-US" w:eastAsia="bg-BG"/>
         </w:rPr>
@@ -5021,6 +5017,7 @@
           <w:color w:val="D01040"/>
           <w:sz w:val="20"/>
           <w:szCs w:val="20"/>
+          <w:highlight w:val="lightGray"/>
           <w:bdr w:val="none" w:sz="0" w:space="0" w:color="auto" w:frame="1"/>
           <w:lang w:val="en-US" w:eastAsia="bg-BG"/>
         </w:rPr>
@@ -5033,6 +5030,7 @@
           <w:color w:val="D01040"/>
           <w:sz w:val="20"/>
           <w:szCs w:val="20"/>
+          <w:highlight w:val="lightGray"/>
           <w:bdr w:val="none" w:sz="0" w:space="0" w:color="auto" w:frame="1"/>
           <w:lang w:val="en-US" w:eastAsia="bg-BG"/>
         </w:rPr>
@@ -5045,6 +5043,7 @@
           <w:color w:val="D01040"/>
           <w:sz w:val="20"/>
           <w:szCs w:val="20"/>
+          <w:highlight w:val="lightGray"/>
           <w:bdr w:val="none" w:sz="0" w:space="0" w:color="auto" w:frame="1"/>
           <w:lang w:val="en-US" w:eastAsia="bg-BG"/>
         </w:rPr>
@@ -5056,6 +5055,7 @@
           <w:color w:val="24292E"/>
           <w:sz w:val="20"/>
           <w:szCs w:val="20"/>
+          <w:highlight w:val="lightGray"/>
           <w:bdr w:val="none" w:sz="0" w:space="0" w:color="auto" w:frame="1"/>
           <w:lang w:val="en-US" w:eastAsia="bg-BG"/>
         </w:rPr>
@@ -5067,6 +5067,7 @@
           <w:color w:val="009999"/>
           <w:sz w:val="20"/>
           <w:szCs w:val="20"/>
+          <w:highlight w:val="lightGray"/>
           <w:bdr w:val="none" w:sz="0" w:space="0" w:color="auto" w:frame="1"/>
           <w:lang w:val="en-US" w:eastAsia="bg-BG"/>
         </w:rPr>
@@ -5078,6 +5079,7 @@
           <w:color w:val="24292E"/>
           <w:sz w:val="20"/>
           <w:szCs w:val="20"/>
+          <w:highlight w:val="lightGray"/>
           <w:bdr w:val="none" w:sz="0" w:space="0" w:color="auto" w:frame="1"/>
           <w:lang w:val="en-US" w:eastAsia="bg-BG"/>
         </w:rPr>
@@ -5111,16 +5113,18 @@
           <w:color w:val="24292E"/>
           <w:sz w:val="20"/>
           <w:szCs w:val="20"/>
-          <w:bdr w:val="none" w:sz="0" w:space="0" w:color="auto" w:frame="1"/>
-          <w:lang w:val="en-US" w:eastAsia="bg-BG"/>
-        </w:rPr>
-      </w:pPr>
-      <w:r>
-        <w:rPr>
-          <w:rFonts w:ascii="Consolas" w:eastAsia="Times New Roman" w:hAnsi="Consolas" w:cs="Courier New"/>
-          <w:color w:val="24292E"/>
-          <w:sz w:val="20"/>
-          <w:szCs w:val="20"/>
+          <w:highlight w:val="lightGray"/>
+          <w:bdr w:val="none" w:sz="0" w:space="0" w:color="auto" w:frame="1"/>
+          <w:lang w:val="en-US" w:eastAsia="bg-BG"/>
+        </w:rPr>
+      </w:pPr>
+      <w:r>
+        <w:rPr>
+          <w:rFonts w:ascii="Consolas" w:eastAsia="Times New Roman" w:hAnsi="Consolas" w:cs="Courier New"/>
+          <w:color w:val="24292E"/>
+          <w:sz w:val="20"/>
+          <w:szCs w:val="20"/>
+          <w:highlight w:val="lightGray"/>
           <w:bdr w:val="none" w:sz="0" w:space="0" w:color="auto" w:frame="1"/>
           <w:lang w:val="en-US" w:eastAsia="bg-BG"/>
         </w:rPr>
@@ -5132,6 +5136,7 @@
           <w:color w:val="D01040"/>
           <w:sz w:val="20"/>
           <w:szCs w:val="20"/>
+          <w:highlight w:val="lightGray"/>
           <w:bdr w:val="none" w:sz="0" w:space="0" w:color="auto" w:frame="1"/>
           <w:lang w:val="en-US" w:eastAsia="bg-BG"/>
         </w:rPr>
@@ -5145,6 +5150,7 @@
           <w:color w:val="D01040"/>
           <w:sz w:val="20"/>
           <w:szCs w:val="20"/>
+          <w:highlight w:val="lightGray"/>
           <w:bdr w:val="none" w:sz="0" w:space="0" w:color="auto" w:frame="1"/>
           <w:lang w:val="en-US" w:eastAsia="bg-BG"/>
         </w:rPr>
@@ -5158,6 +5164,7 @@
           <w:color w:val="D01040"/>
           <w:sz w:val="20"/>
           <w:szCs w:val="20"/>
+          <w:highlight w:val="lightGray"/>
           <w:bdr w:val="none" w:sz="0" w:space="0" w:color="auto" w:frame="1"/>
           <w:lang w:val="en-US" w:eastAsia="bg-BG"/>
         </w:rPr>
@@ -5169,6 +5176,7 @@
           <w:color w:val="24292E"/>
           <w:sz w:val="20"/>
           <w:szCs w:val="20"/>
+          <w:highlight w:val="lightGray"/>
           <w:bdr w:val="none" w:sz="0" w:space="0" w:color="auto" w:frame="1"/>
           <w:lang w:val="en-US" w:eastAsia="bg-BG"/>
         </w:rPr>
@@ -5180,6 +5188,7 @@
           <w:color w:val="D01040"/>
           <w:sz w:val="20"/>
           <w:szCs w:val="20"/>
+          <w:highlight w:val="lightGray"/>
           <w:bdr w:val="none" w:sz="0" w:space="0" w:color="auto" w:frame="1"/>
           <w:lang w:val="en-US" w:eastAsia="bg-BG"/>
         </w:rPr>
@@ -5191,6 +5200,7 @@
           <w:color w:val="24292E"/>
           <w:sz w:val="20"/>
           <w:szCs w:val="20"/>
+          <w:highlight w:val="lightGray"/>
           <w:bdr w:val="none" w:sz="0" w:space="0" w:color="auto" w:frame="1"/>
           <w:lang w:val="en-US" w:eastAsia="bg-BG"/>
         </w:rPr>
@@ -5224,16 +5234,18 @@
           <w:color w:val="24292E"/>
           <w:sz w:val="20"/>
           <w:szCs w:val="20"/>
-          <w:bdr w:val="none" w:sz="0" w:space="0" w:color="auto" w:frame="1"/>
-          <w:lang w:val="en-US" w:eastAsia="bg-BG"/>
-        </w:rPr>
-      </w:pPr>
-      <w:r>
-        <w:rPr>
-          <w:rFonts w:ascii="Consolas" w:eastAsia="Times New Roman" w:hAnsi="Consolas" w:cs="Courier New"/>
-          <w:color w:val="24292E"/>
-          <w:sz w:val="20"/>
-          <w:szCs w:val="20"/>
+          <w:highlight w:val="lightGray"/>
+          <w:bdr w:val="none" w:sz="0" w:space="0" w:color="auto" w:frame="1"/>
+          <w:lang w:val="en-US" w:eastAsia="bg-BG"/>
+        </w:rPr>
+      </w:pPr>
+      <w:r>
+        <w:rPr>
+          <w:rFonts w:ascii="Consolas" w:eastAsia="Times New Roman" w:hAnsi="Consolas" w:cs="Courier New"/>
+          <w:color w:val="24292E"/>
+          <w:sz w:val="20"/>
+          <w:szCs w:val="20"/>
+          <w:highlight w:val="lightGray"/>
           <w:bdr w:val="none" w:sz="0" w:space="0" w:color="auto" w:frame="1"/>
           <w:lang w:val="en-US" w:eastAsia="bg-BG"/>
         </w:rPr>
@@ -5245,6 +5257,7 @@
           <w:color w:val="D01040"/>
           <w:sz w:val="20"/>
           <w:szCs w:val="20"/>
+          <w:highlight w:val="lightGray"/>
           <w:bdr w:val="none" w:sz="0" w:space="0" w:color="auto" w:frame="1"/>
           <w:lang w:val="en-US" w:eastAsia="bg-BG"/>
         </w:rPr>
@@ -5257,6 +5270,7 @@
           <w:color w:val="D01040"/>
           <w:sz w:val="20"/>
           <w:szCs w:val="20"/>
+          <w:highlight w:val="lightGray"/>
           <w:bdr w:val="none" w:sz="0" w:space="0" w:color="auto" w:frame="1"/>
           <w:lang w:val="en-US" w:eastAsia="bg-BG"/>
         </w:rPr>
@@ -5269,6 +5283,7 @@
           <w:color w:val="D01040"/>
           <w:sz w:val="20"/>
           <w:szCs w:val="20"/>
+          <w:highlight w:val="lightGray"/>
           <w:bdr w:val="none" w:sz="0" w:space="0" w:color="auto" w:frame="1"/>
           <w:lang w:val="en-US" w:eastAsia="bg-BG"/>
         </w:rPr>
@@ -5280,6 +5295,7 @@
           <w:color w:val="24292E"/>
           <w:sz w:val="20"/>
           <w:szCs w:val="20"/>
+          <w:highlight w:val="lightGray"/>
           <w:bdr w:val="none" w:sz="0" w:space="0" w:color="auto" w:frame="1"/>
           <w:lang w:val="en-US" w:eastAsia="bg-BG"/>
         </w:rPr>
@@ -5291,6 +5307,7 @@
           <w:color w:val="009999"/>
           <w:sz w:val="20"/>
           <w:szCs w:val="20"/>
+          <w:highlight w:val="lightGray"/>
           <w:bdr w:val="none" w:sz="0" w:space="0" w:color="auto" w:frame="1"/>
           <w:lang w:val="en-US" w:eastAsia="bg-BG"/>
         </w:rPr>
@@ -5302,6 +5319,7 @@
           <w:color w:val="24292E"/>
           <w:sz w:val="20"/>
           <w:szCs w:val="20"/>
+          <w:highlight w:val="lightGray"/>
           <w:bdr w:val="none" w:sz="0" w:space="0" w:color="auto" w:frame="1"/>
           <w:lang w:val="en-US" w:eastAsia="bg-BG"/>
         </w:rPr>
@@ -5335,16 +5353,18 @@
           <w:color w:val="24292E"/>
           <w:sz w:val="20"/>
           <w:szCs w:val="20"/>
-          <w:bdr w:val="none" w:sz="0" w:space="0" w:color="auto" w:frame="1"/>
-          <w:lang w:val="en-US" w:eastAsia="bg-BG"/>
-        </w:rPr>
-      </w:pPr>
-      <w:r>
-        <w:rPr>
-          <w:rFonts w:ascii="Consolas" w:eastAsia="Times New Roman" w:hAnsi="Consolas" w:cs="Courier New"/>
-          <w:color w:val="24292E"/>
-          <w:sz w:val="20"/>
-          <w:szCs w:val="20"/>
+          <w:highlight w:val="lightGray"/>
+          <w:bdr w:val="none" w:sz="0" w:space="0" w:color="auto" w:frame="1"/>
+          <w:lang w:val="en-US" w:eastAsia="bg-BG"/>
+        </w:rPr>
+      </w:pPr>
+      <w:r>
+        <w:rPr>
+          <w:rFonts w:ascii="Consolas" w:eastAsia="Times New Roman" w:hAnsi="Consolas" w:cs="Courier New"/>
+          <w:color w:val="24292E"/>
+          <w:sz w:val="20"/>
+          <w:szCs w:val="20"/>
+          <w:highlight w:val="lightGray"/>
           <w:bdr w:val="none" w:sz="0" w:space="0" w:color="auto" w:frame="1"/>
           <w:lang w:val="en-US" w:eastAsia="bg-BG"/>
         </w:rPr>
@@ -5356,6 +5376,7 @@
           <w:color w:val="D01040"/>
           <w:sz w:val="20"/>
           <w:szCs w:val="20"/>
+          <w:highlight w:val="lightGray"/>
           <w:bdr w:val="none" w:sz="0" w:space="0" w:color="auto" w:frame="1"/>
           <w:lang w:val="en-US" w:eastAsia="bg-BG"/>
         </w:rPr>
@@ -5368,6 +5389,7 @@
           <w:color w:val="D01040"/>
           <w:sz w:val="20"/>
           <w:szCs w:val="20"/>
+          <w:highlight w:val="lightGray"/>
           <w:bdr w:val="none" w:sz="0" w:space="0" w:color="auto" w:frame="1"/>
           <w:lang w:val="en-US" w:eastAsia="bg-BG"/>
         </w:rPr>
@@ -5380,6 +5402,7 @@
           <w:color w:val="D01040"/>
           <w:sz w:val="20"/>
           <w:szCs w:val="20"/>
+          <w:highlight w:val="lightGray"/>
           <w:bdr w:val="none" w:sz="0" w:space="0" w:color="auto" w:frame="1"/>
           <w:lang w:val="en-US" w:eastAsia="bg-BG"/>
         </w:rPr>
@@ -5391,6 +5414,7 @@
           <w:color w:val="24292E"/>
           <w:sz w:val="20"/>
           <w:szCs w:val="20"/>
+          <w:highlight w:val="lightGray"/>
           <w:bdr w:val="none" w:sz="0" w:space="0" w:color="auto" w:frame="1"/>
           <w:lang w:val="en-US" w:eastAsia="bg-BG"/>
         </w:rPr>
@@ -5402,6 +5426,7 @@
           <w:color w:val="009999"/>
           <w:sz w:val="20"/>
           <w:szCs w:val="20"/>
+          <w:highlight w:val="lightGray"/>
           <w:bdr w:val="none" w:sz="0" w:space="0" w:color="auto" w:frame="1"/>
           <w:lang w:val="en-US" w:eastAsia="bg-BG"/>
         </w:rPr>
@@ -5445,6 +5470,7 @@
           <w:color w:val="24292E"/>
           <w:sz w:val="20"/>
           <w:szCs w:val="20"/>
+          <w:highlight w:val="lightGray"/>
           <w:bdr w:val="none" w:sz="0" w:space="0" w:color="auto" w:frame="1"/>
           <w:lang w:val="en-US" w:eastAsia="bg-BG"/>
         </w:rPr>
@@ -5460,16 +5486,17 @@
           <w:color w:val="24292E"/>
           <w:sz w:val="20"/>
           <w:szCs w:val="20"/>
-          <w:lang w:val="en-US" w:eastAsia="bg-BG"/>
-        </w:rPr>
-      </w:pPr>
-      <w:r>
-        <w:rPr>
-          <w:rFonts w:ascii="Segoe UI" w:eastAsia="Times New Roman" w:hAnsi="Segoe UI" w:cs="Segoe UI"/>
-          <w:color w:val="24292E"/>
-          <w:sz w:val="20"/>
-          <w:szCs w:val="20"/>
-          <w:highlight w:val="yellow"/>
+          <w:highlight w:val="lightGray"/>
+          <w:lang w:val="en-US" w:eastAsia="bg-BG"/>
+        </w:rPr>
+      </w:pPr>
+      <w:r>
+        <w:rPr>
+          <w:rFonts w:ascii="Segoe UI" w:eastAsia="Times New Roman" w:hAnsi="Segoe UI" w:cs="Segoe UI"/>
+          <w:color w:val="24292E"/>
+          <w:sz w:val="20"/>
+          <w:szCs w:val="20"/>
+          <w:highlight w:val="lightGray"/>
           <w:lang w:val="en-US" w:eastAsia="bg-BG"/>
         </w:rPr>
         <w:t>If the requested ISBN number isn’t in your database, your website should return a 404 error.</w:t>
@@ -5488,17 +5515,17 @@
           <w:color w:val="24292E"/>
           <w:sz w:val="20"/>
           <w:szCs w:val="20"/>
-          <w:highlight w:val="green"/>
-          <w:lang w:val="en-US" w:eastAsia="bg-BG"/>
-        </w:rPr>
-      </w:pPr>
-      <w:r>
-        <w:rPr>
-          <w:rFonts w:ascii="Segoe UI" w:eastAsia="Times New Roman" w:hAnsi="Segoe UI" w:cs="Segoe UI"/>
-          <w:color w:val="24292E"/>
-          <w:sz w:val="20"/>
-          <w:szCs w:val="20"/>
-          <w:highlight w:val="green"/>
+          <w:highlight w:val="lightGray"/>
+          <w:lang w:val="en-US" w:eastAsia="bg-BG"/>
+        </w:rPr>
+      </w:pPr>
+      <w:r>
+        <w:rPr>
+          <w:rFonts w:ascii="Segoe UI" w:eastAsia="Times New Roman" w:hAnsi="Segoe UI" w:cs="Segoe UI"/>
+          <w:color w:val="24292E"/>
+          <w:sz w:val="20"/>
+          <w:szCs w:val="20"/>
+          <w:highlight w:val="lightGray"/>
           <w:lang w:val="en-US" w:eastAsia="bg-BG"/>
         </w:rPr>
         <w:t xml:space="preserve">You should be using raw SQL commands (as via </w:t>
@@ -5510,7 +5537,7 @@
           <w:color w:val="24292E"/>
           <w:sz w:val="20"/>
           <w:szCs w:val="20"/>
-          <w:highlight w:val="green"/>
+          <w:highlight w:val="lightGray"/>
           <w:lang w:val="en-US" w:eastAsia="bg-BG"/>
         </w:rPr>
         <w:t>SQLAlchemy’s</w:t>
@@ -5522,7 +5549,7 @@
           <w:color w:val="24292E"/>
           <w:sz w:val="20"/>
           <w:szCs w:val="20"/>
-          <w:highlight w:val="green"/>
+          <w:highlight w:val="lightGray"/>
           <w:lang w:val="en-US" w:eastAsia="bg-BG"/>
         </w:rPr>
         <w:t> </w:t>
@@ -5533,7 +5560,7 @@
           <w:color w:val="24292E"/>
           <w:sz w:val="20"/>
           <w:szCs w:val="20"/>
-          <w:highlight w:val="green"/>
+          <w:highlight w:val="lightGray"/>
           <w:lang w:val="en-US" w:eastAsia="bg-BG"/>
         </w:rPr>
         <w:t>execute</w:t>
@@ -5544,7 +5571,7 @@
           <w:color w:val="24292E"/>
           <w:sz w:val="20"/>
           <w:szCs w:val="20"/>
-          <w:highlight w:val="green"/>
+          <w:highlight w:val="lightGray"/>
           <w:lang w:val="en-US" w:eastAsia="bg-BG"/>
         </w:rPr>
         <w:t xml:space="preserve"> method) in order to make database queries. You should not use the </w:t>
@@ -5556,7 +5583,7 @@
           <w:color w:val="24292E"/>
           <w:sz w:val="20"/>
           <w:szCs w:val="20"/>
-          <w:highlight w:val="green"/>
+          <w:highlight w:val="lightGray"/>
           <w:lang w:val="en-US" w:eastAsia="bg-BG"/>
         </w:rPr>
         <w:t>SQLAlchemy</w:t>
@@ -5568,7 +5595,7 @@
           <w:color w:val="24292E"/>
           <w:sz w:val="20"/>
           <w:szCs w:val="20"/>
-          <w:highlight w:val="green"/>
+          <w:highlight w:val="lightGray"/>
           <w:lang w:val="en-US" w:eastAsia="bg-BG"/>
         </w:rPr>
         <w:t xml:space="preserve"> ORM (if familiar with it) for this project.</w:t>
@@ -5709,15 +5736,19 @@
           <w:color w:val="24292E"/>
           <w:sz w:val="20"/>
           <w:szCs w:val="20"/>
-          <w:lang w:val="en-US" w:eastAsia="bg-BG"/>
-        </w:rPr>
-      </w:pPr>
-      <w:r>
-        <w:rPr>
-          <w:rFonts w:ascii="Segoe UI" w:eastAsia="Times New Roman" w:hAnsi="Segoe UI" w:cs="Segoe UI"/>
-          <w:color w:val="24292E"/>
-          <w:sz w:val="20"/>
-          <w:szCs w:val="20"/>
+          <w:highlight w:val="lightGray"/>
+          <w:lang w:val="en-US" w:eastAsia="bg-BG"/>
+        </w:rPr>
+      </w:pPr>
+      <w:bookmarkStart w:id="0" w:name="_GoBack"/>
+      <w:bookmarkEnd w:id="0"/>
+      <w:r>
+        <w:rPr>
+          <w:rFonts w:ascii="Segoe UI" w:eastAsia="Times New Roman" w:hAnsi="Segoe UI" w:cs="Segoe UI"/>
+          <w:color w:val="24292E"/>
+          <w:sz w:val="20"/>
+          <w:szCs w:val="20"/>
+          <w:highlight w:val="lightGray"/>
           <w:lang w:val="en-US" w:eastAsia="bg-BG"/>
         </w:rPr>
         <w:t>Beyond these requirements, the design, look, and feel of the website are up to you! You’re also welcome to add additional features to your website, so long as you meet the requirements laid out in the above specification!</w:t>
@@ -5749,6 +5780,7 @@
           <w:color w:val="24292E"/>
           <w:sz w:val="20"/>
           <w:szCs w:val="20"/>
+          <w:highlight w:val="lightGray"/>
           <w:lang w:val="en-US" w:eastAsia="bg-BG"/>
         </w:rPr>
         <w:t>Hints</w:t>
@@ -5767,17 +5799,17 @@
           <w:color w:val="24292E"/>
           <w:sz w:val="20"/>
           <w:szCs w:val="20"/>
-          <w:highlight w:val="green"/>
-          <w:lang w:val="en-US" w:eastAsia="bg-BG"/>
-        </w:rPr>
-      </w:pPr>
-      <w:r>
-        <w:rPr>
-          <w:rFonts w:ascii="Segoe UI" w:eastAsia="Times New Roman" w:hAnsi="Segoe UI" w:cs="Segoe UI"/>
-          <w:color w:val="24292E"/>
-          <w:sz w:val="20"/>
-          <w:szCs w:val="20"/>
-          <w:highlight w:val="green"/>
+          <w:highlight w:val="lightGray"/>
+          <w:lang w:val="en-US" w:eastAsia="bg-BG"/>
+        </w:rPr>
+      </w:pPr>
+      <w:r>
+        <w:rPr>
+          <w:rFonts w:ascii="Segoe UI" w:eastAsia="Times New Roman" w:hAnsi="Segoe UI" w:cs="Segoe UI"/>
+          <w:color w:val="24292E"/>
+          <w:sz w:val="20"/>
+          <w:szCs w:val="20"/>
+          <w:highlight w:val="lightGray"/>
           <w:lang w:val="en-US" w:eastAsia="bg-BG"/>
         </w:rPr>
         <w:t>At minimum, you’ll probably want at least one table to keep track of users, one table to keep track of books, and one table to keep track of reviews. But you’re not limited to just these tables, if you think others would be helpful!</w:t>
@@ -5796,17 +5828,17 @@
           <w:color w:val="24292E"/>
           <w:sz w:val="20"/>
           <w:szCs w:val="20"/>
-          <w:highlight w:val="green"/>
-          <w:lang w:val="en-US" w:eastAsia="bg-BG"/>
-        </w:rPr>
-      </w:pPr>
-      <w:r>
-        <w:rPr>
-          <w:rFonts w:ascii="Segoe UI" w:eastAsia="Times New Roman" w:hAnsi="Segoe UI" w:cs="Segoe UI"/>
-          <w:color w:val="24292E"/>
-          <w:sz w:val="20"/>
-          <w:szCs w:val="20"/>
-          <w:highlight w:val="green"/>
+          <w:highlight w:val="lightGray"/>
+          <w:lang w:val="en-US" w:eastAsia="bg-BG"/>
+        </w:rPr>
+      </w:pPr>
+      <w:r>
+        <w:rPr>
+          <w:rFonts w:ascii="Segoe UI" w:eastAsia="Times New Roman" w:hAnsi="Segoe UI" w:cs="Segoe UI"/>
+          <w:color w:val="24292E"/>
+          <w:sz w:val="20"/>
+          <w:szCs w:val="20"/>
+          <w:highlight w:val="lightGray"/>
           <w:lang w:val="en-US" w:eastAsia="bg-BG"/>
         </w:rPr>
         <w:t>In terms of how to “log a user in,” recall that you can store information inside of the </w:t>
@@ -5817,7 +5849,7 @@
           <w:color w:val="24292E"/>
           <w:sz w:val="20"/>
           <w:szCs w:val="20"/>
-          <w:highlight w:val="green"/>
+          <w:highlight w:val="lightGray"/>
           <w:lang w:val="en-US" w:eastAsia="bg-BG"/>
         </w:rPr>
         <w:t>session</w:t>
@@ -5828,7 +5860,7 @@
           <w:color w:val="24292E"/>
           <w:sz w:val="20"/>
           <w:szCs w:val="20"/>
-          <w:highlight w:val="green"/>
+          <w:highlight w:val="lightGray"/>
           <w:lang w:val="en-US" w:eastAsia="bg-BG"/>
         </w:rPr>
         <w:t>, which can store different values for different users. In particular, if each user has an </w:t>
@@ -5839,7 +5871,7 @@
           <w:color w:val="24292E"/>
           <w:sz w:val="20"/>
           <w:szCs w:val="20"/>
-          <w:highlight w:val="green"/>
+          <w:highlight w:val="lightGray"/>
           <w:lang w:val="en-US" w:eastAsia="bg-BG"/>
         </w:rPr>
         <w:t>id</w:t>
@@ -5850,7 +5882,7 @@
           <w:color w:val="24292E"/>
           <w:sz w:val="20"/>
           <w:szCs w:val="20"/>
-          <w:highlight w:val="green"/>
+          <w:highlight w:val="lightGray"/>
           <w:lang w:val="en-US" w:eastAsia="bg-BG"/>
         </w:rPr>
         <w:t>, then you could store that </w:t>
@@ -5861,7 +5893,7 @@
           <w:color w:val="24292E"/>
           <w:sz w:val="20"/>
           <w:szCs w:val="20"/>
-          <w:highlight w:val="green"/>
+          <w:highlight w:val="lightGray"/>
           <w:lang w:val="en-US" w:eastAsia="bg-BG"/>
         </w:rPr>
         <w:t>id</w:t>
@@ -5872,7 +5904,7 @@
           <w:color w:val="24292E"/>
           <w:sz w:val="20"/>
           <w:szCs w:val="20"/>
-          <w:highlight w:val="green"/>
+          <w:highlight w:val="lightGray"/>
           <w:lang w:val="en-US" w:eastAsia="bg-BG"/>
         </w:rPr>
         <w:t> in the session (e.g., in </w:t>
@@ -5884,7 +5916,7 @@
           <w:color w:val="24292E"/>
           <w:sz w:val="20"/>
           <w:szCs w:val="20"/>
-          <w:highlight w:val="green"/>
+          <w:highlight w:val="lightGray"/>
           <w:lang w:val="en-US" w:eastAsia="bg-BG"/>
         </w:rPr>
         <w:t>session[</w:t>
@@ -5896,7 +5928,7 @@
           <w:color w:val="24292E"/>
           <w:sz w:val="20"/>
           <w:szCs w:val="20"/>
-          <w:highlight w:val="green"/>
+          <w:highlight w:val="lightGray"/>
           <w:lang w:val="en-US" w:eastAsia="bg-BG"/>
         </w:rPr>
         <w:t>"</w:t>
@@ -5908,7 +5940,7 @@
           <w:color w:val="24292E"/>
           <w:sz w:val="20"/>
           <w:szCs w:val="20"/>
-          <w:highlight w:val="green"/>
+          <w:highlight w:val="lightGray"/>
           <w:lang w:val="en-US" w:eastAsia="bg-BG"/>
         </w:rPr>
         <w:t>user_id</w:t>
@@ -5920,7 +5952,7 @@
           <w:color w:val="24292E"/>
           <w:sz w:val="20"/>
           <w:szCs w:val="20"/>
-          <w:highlight w:val="green"/>
+          <w:highlight w:val="lightGray"/>
           <w:lang w:val="en-US" w:eastAsia="bg-BG"/>
         </w:rPr>
         <w:t>"]</w:t>
@@ -5931,7 +5963,7 @@
           <w:color w:val="24292E"/>
           <w:sz w:val="20"/>
           <w:szCs w:val="20"/>
-          <w:highlight w:val="green"/>
+          <w:highlight w:val="lightGray"/>
           <w:lang w:val="en-US" w:eastAsia="bg-BG"/>
         </w:rPr>
         <w:t>) to keep track of which user is currently logged in.</w:t>
@@ -5990,6 +6022,7 @@
           <w:color w:val="24292E"/>
           <w:sz w:val="20"/>
           <w:szCs w:val="20"/>
+          <w:highlight w:val="lightGray"/>
           <w:lang w:val="en-US" w:eastAsia="bg-BG"/>
         </w:rPr>
       </w:pPr>
@@ -6001,6 +6034,7 @@
           <w:color w:val="24292E"/>
           <w:sz w:val="20"/>
           <w:szCs w:val="20"/>
+          <w:highlight w:val="lightGray"/>
           <w:lang w:val="en-US" w:eastAsia="bg-BG"/>
         </w:rPr>
         <w:t>FAQs</w:t>
@@ -6018,6 +6052,7 @@
           <w:color w:val="24292E"/>
           <w:sz w:val="20"/>
           <w:szCs w:val="20"/>
+          <w:highlight w:val="lightGray"/>
           <w:lang w:val="en-US" w:eastAsia="bg-BG"/>
         </w:rPr>
       </w:pPr>
@@ -6029,6 +6064,7 @@
           <w:color w:val="24292E"/>
           <w:sz w:val="20"/>
           <w:szCs w:val="20"/>
+          <w:highlight w:val="lightGray"/>
           <w:lang w:val="en-US" w:eastAsia="bg-BG"/>
         </w:rPr>
         <w:t>For the API, do the JSON keys need to be in order?</w:t>
@@ -6052,6 +6088,7 @@
           <w:color w:val="24292E"/>
           <w:sz w:val="20"/>
           <w:szCs w:val="20"/>
+          <w:highlight w:val="lightGray"/>
           <w:lang w:val="en-US" w:eastAsia="bg-BG"/>
         </w:rPr>
         <w:t>Any order is fine!</w:t>
@@ -6069,6 +6106,7 @@
           <w:color w:val="24292E"/>
           <w:sz w:val="20"/>
           <w:szCs w:val="20"/>
+          <w:highlight w:val="lightGray"/>
           <w:lang w:val="en-US" w:eastAsia="bg-BG"/>
         </w:rPr>
       </w:pPr>
@@ -6081,6 +6119,7 @@
           <w:color w:val="24292E"/>
           <w:sz w:val="20"/>
           <w:szCs w:val="20"/>
+          <w:highlight w:val="lightGray"/>
           <w:lang w:val="en-US" w:eastAsia="bg-BG"/>
         </w:rPr>
         <w:t>AttributeError</w:t>
@@ -6094,6 +6133,7 @@
           <w:color w:val="24292E"/>
           <w:sz w:val="20"/>
           <w:szCs w:val="20"/>
+          <w:highlight w:val="lightGray"/>
           <w:lang w:val="en-US" w:eastAsia="bg-BG"/>
         </w:rPr>
         <w:t>: '</w:t>
@@ -6107,6 +6147,7 @@
           <w:color w:val="24292E"/>
           <w:sz w:val="20"/>
           <w:szCs w:val="20"/>
+          <w:highlight w:val="lightGray"/>
           <w:lang w:val="en-US" w:eastAsia="bg-BG"/>
         </w:rPr>
         <w:t>NoneType</w:t>
@@ -6120,6 +6161,7 @@
           <w:color w:val="24292E"/>
           <w:sz w:val="20"/>
           <w:szCs w:val="20"/>
+          <w:highlight w:val="lightGray"/>
           <w:lang w:val="en-US" w:eastAsia="bg-BG"/>
         </w:rPr>
         <w:t>' object has no attribute '_</w:t>
@@ -6133,6 +6175,7 @@
           <w:color w:val="24292E"/>
           <w:sz w:val="20"/>
           <w:szCs w:val="20"/>
+          <w:highlight w:val="lightGray"/>
           <w:lang w:val="en-US" w:eastAsia="bg-BG"/>
         </w:rPr>
         <w:t>instantiate_plugins</w:t>
@@ -6146,6 +6189,7 @@
           <w:color w:val="24292E"/>
           <w:sz w:val="20"/>
           <w:szCs w:val="20"/>
+          <w:highlight w:val="lightGray"/>
           <w:lang w:val="en-US" w:eastAsia="bg-BG"/>
         </w:rPr>
         <w:t>'</w:t>
@@ -6169,6 +6213,7 @@
           <w:color w:val="24292E"/>
           <w:sz w:val="20"/>
           <w:szCs w:val="20"/>
+          <w:highlight w:val="lightGray"/>
           <w:lang w:val="en-US" w:eastAsia="bg-BG"/>
         </w:rPr>
         <w:t>Make sure that you’ve set your </w:t>
@@ -6179,6 +6224,7 @@
           <w:color w:val="24292E"/>
           <w:sz w:val="20"/>
           <w:szCs w:val="20"/>
+          <w:highlight w:val="lightGray"/>
           <w:lang w:val="en-US" w:eastAsia="bg-BG"/>
         </w:rPr>
         <w:t>DATABASE_URL</w:t>
@@ -6189,6 +6235,7 @@
           <w:color w:val="24292E"/>
           <w:sz w:val="20"/>
           <w:szCs w:val="20"/>
+          <w:highlight w:val="lightGray"/>
           <w:lang w:val="en-US" w:eastAsia="bg-BG"/>
         </w:rPr>
         <w:t> environment variable before running </w:t>
@@ -6199,6 +6246,7 @@
           <w:color w:val="24292E"/>
           <w:sz w:val="20"/>
           <w:szCs w:val="20"/>
+          <w:highlight w:val="lightGray"/>
           <w:lang w:val="en-US" w:eastAsia="bg-BG"/>
         </w:rPr>
         <w:t>flask run</w:t>
@@ -6209,6 +6257,7 @@
           <w:color w:val="24292E"/>
           <w:sz w:val="20"/>
           <w:szCs w:val="20"/>
+          <w:highlight w:val="lightGray"/>
           <w:lang w:val="en-US" w:eastAsia="bg-BG"/>
         </w:rPr>
         <w:t>!</w:t>

</xml_diff>